<commit_message>
review and profile page added.
</commit_message>
<xml_diff>
--- a/Clutch.docx
+++ b/Clutch.docx
@@ -116,14 +116,12 @@
           <w:lang w:val="en-IN"/>
         </w:rPr>
       </w:pPr>
-      <w:proofErr w:type="spellStart"/>
-      <w:r>
-        <w:rPr>
-          <w:lang w:val="en-IN"/>
-        </w:rPr>
-        <w:t>Adertising</w:t>
-      </w:r>
-      <w:proofErr w:type="spellEnd"/>
+      <w:r>
+        <w:rPr>
+          <w:lang w:val="en-IN"/>
+        </w:rPr>
+        <w:t>Advertising</w:t>
+      </w:r>
       <w:r>
         <w:rPr>
           <w:lang w:val="en-IN"/>
@@ -202,14 +200,12 @@
         </w:rPr>
         <w:t xml:space="preserve">Content </w:t>
       </w:r>
-      <w:proofErr w:type="spellStart"/>
-      <w:r>
-        <w:rPr>
-          <w:lang w:val="en-IN"/>
-        </w:rPr>
-        <w:t>Marteting</w:t>
-      </w:r>
-      <w:proofErr w:type="spellEnd"/>
+      <w:r>
+        <w:rPr>
+          <w:lang w:val="en-IN"/>
+        </w:rPr>
+        <w:t>Marketing</w:t>
+      </w:r>
     </w:p>
     <w:p>
       <w:pPr>
@@ -438,14 +434,12 @@
           <w:lang w:val="en-IN"/>
         </w:rPr>
       </w:pPr>
-      <w:proofErr w:type="spellStart"/>
-      <w:r>
-        <w:rPr>
-          <w:lang w:val="en-IN"/>
-        </w:rPr>
-        <w:t>Searcch</w:t>
-      </w:r>
-      <w:proofErr w:type="spellEnd"/>
+      <w:r>
+        <w:rPr>
+          <w:lang w:val="en-IN"/>
+        </w:rPr>
+        <w:t>Search</w:t>
+      </w:r>
       <w:r>
         <w:rPr>
           <w:lang w:val="en-IN"/>
@@ -1167,14 +1161,12 @@
           <w:lang w:val="en-IN"/>
         </w:rPr>
       </w:pPr>
-      <w:proofErr w:type="spellStart"/>
-      <w:r>
-        <w:rPr>
-          <w:lang w:val="en-IN"/>
-        </w:rPr>
-        <w:t>Bussiness</w:t>
-      </w:r>
-      <w:proofErr w:type="spellEnd"/>
+      <w:r>
+        <w:rPr>
+          <w:lang w:val="en-IN"/>
+        </w:rPr>
+        <w:t>Business</w:t>
+      </w:r>
       <w:r>
         <w:rPr>
           <w:lang w:val="en-IN"/>
@@ -1217,14 +1209,12 @@
         </w:rPr>
         <w:t xml:space="preserve">Voice/Call </w:t>
       </w:r>
-      <w:proofErr w:type="spellStart"/>
-      <w:r>
-        <w:rPr>
-          <w:lang w:val="en-IN"/>
-        </w:rPr>
-        <w:t>Center</w:t>
-      </w:r>
-      <w:proofErr w:type="spellEnd"/>
+      <w:r>
+        <w:rPr>
+          <w:lang w:val="en-IN"/>
+        </w:rPr>
+        <w:t>Centre</w:t>
+      </w:r>
       <w:r>
         <w:rPr>
           <w:lang w:val="en-IN"/>
@@ -1297,14 +1287,12 @@
           <w:lang w:val="en-IN"/>
         </w:rPr>
       </w:pPr>
-      <w:proofErr w:type="spellStart"/>
-      <w:r>
-        <w:rPr>
-          <w:lang w:val="en-IN"/>
-        </w:rPr>
-        <w:t>Linkedin</w:t>
-      </w:r>
-      <w:proofErr w:type="spellEnd"/>
+      <w:r>
+        <w:rPr>
+          <w:lang w:val="en-IN"/>
+        </w:rPr>
+        <w:t>LinkedIn</w:t>
+      </w:r>
     </w:p>
     <w:p>
       <w:pPr>
@@ -1605,14 +1593,12 @@
         </w:rPr>
         <w:t xml:space="preserve"> (</w:t>
       </w:r>
-      <w:proofErr w:type="spellStart"/>
-      <w:r>
-        <w:rPr>
-          <w:lang w:val="en-IN"/>
-        </w:rPr>
-        <w:t>Verfication</w:t>
-      </w:r>
-      <w:proofErr w:type="spellEnd"/>
+      <w:r>
+        <w:rPr>
+          <w:lang w:val="en-IN"/>
+        </w:rPr>
+        <w:t>Verification</w:t>
+      </w:r>
       <w:r>
         <w:rPr>
           <w:lang w:val="en-IN"/>
@@ -2782,347 +2768,345 @@
         </w:rPr>
         <w:t xml:space="preserve">Can you share any </w:t>
       </w:r>
-      <w:proofErr w:type="spellStart"/>
-      <w:r>
-        <w:rPr>
-          <w:lang w:val="en-IN"/>
-        </w:rPr>
-        <w:t>outcoms</w:t>
-      </w:r>
-      <w:proofErr w:type="spellEnd"/>
+      <w:r>
+        <w:rPr>
+          <w:lang w:val="en-IN"/>
+        </w:rPr>
+        <w:t>outcomes</w:t>
+      </w:r>
       <w:r>
         <w:rPr>
           <w:lang w:val="en-IN"/>
         </w:rPr>
         <w:t xml:space="preserve"> from the project that demonstrate progress or success?</w:t>
-      </w:r>
-    </w:p>
-    <w:p>
-      <w:pPr>
-        <w:pStyle w:val="ListParagraph"/>
-        <w:numPr>
-          <w:ilvl w:val="0"/>
-          <w:numId w:val="17"/>
-        </w:numPr>
-        <w:rPr>
-          <w:lang w:val="en-IN"/>
-        </w:rPr>
-      </w:pPr>
-      <w:r>
-        <w:rPr>
-          <w:lang w:val="en-IN"/>
-        </w:rPr>
-        <w:t>How effective was the workflow between your team and theirs?</w:t>
-      </w:r>
-    </w:p>
-    <w:p>
-      <w:pPr>
-        <w:pStyle w:val="ListParagraph"/>
-        <w:numPr>
-          <w:ilvl w:val="0"/>
-          <w:numId w:val="17"/>
-        </w:numPr>
-        <w:rPr>
-          <w:lang w:val="en-IN"/>
-        </w:rPr>
-      </w:pPr>
-      <w:r>
-        <w:rPr>
-          <w:lang w:val="en-IN"/>
-        </w:rPr>
-        <w:t>What did you find most impressive about this company?</w:t>
-      </w:r>
-    </w:p>
-    <w:p>
-      <w:pPr>
-        <w:pStyle w:val="ListParagraph"/>
-        <w:numPr>
-          <w:ilvl w:val="0"/>
-          <w:numId w:val="17"/>
-        </w:numPr>
-        <w:rPr>
-          <w:lang w:val="en-IN"/>
-        </w:rPr>
-      </w:pPr>
-      <w:r>
-        <w:rPr>
-          <w:lang w:val="en-IN"/>
-        </w:rPr>
-        <w:t>Are there any areas for improvement?</w:t>
-      </w:r>
-    </w:p>
-    <w:p>
-      <w:pPr>
-        <w:pStyle w:val="ListParagraph"/>
-        <w:numPr>
-          <w:ilvl w:val="0"/>
-          <w:numId w:val="13"/>
-        </w:numPr>
-        <w:rPr>
-          <w:lang w:val="en-IN"/>
-        </w:rPr>
-      </w:pPr>
-      <w:r>
-        <w:rPr>
-          <w:lang w:val="en-IN"/>
-        </w:rPr>
-        <w:t xml:space="preserve">Rating </w:t>
-      </w:r>
-    </w:p>
-    <w:p>
-      <w:pPr>
-        <w:pStyle w:val="ListParagraph"/>
-        <w:numPr>
-          <w:ilvl w:val="0"/>
-          <w:numId w:val="18"/>
-        </w:numPr>
-        <w:rPr>
-          <w:lang w:val="en-IN"/>
-        </w:rPr>
-      </w:pPr>
-      <w:r>
-        <w:rPr>
-          <w:lang w:val="en-IN"/>
-        </w:rPr>
-        <w:t>How was the quality of android developer’s work?</w:t>
-      </w:r>
-    </w:p>
-    <w:p>
-      <w:pPr>
-        <w:pStyle w:val="ListParagraph"/>
-        <w:numPr>
-          <w:ilvl w:val="0"/>
-          <w:numId w:val="18"/>
-        </w:numPr>
-        <w:rPr>
-          <w:lang w:val="en-IN"/>
-        </w:rPr>
-      </w:pPr>
-      <w:r>
-        <w:rPr>
-          <w:lang w:val="en-IN"/>
-        </w:rPr>
-        <w:t>How was scheduling with Android Developer?</w:t>
-      </w:r>
-    </w:p>
-    <w:p>
-      <w:pPr>
-        <w:pStyle w:val="ListParagraph"/>
-        <w:numPr>
-          <w:ilvl w:val="0"/>
-          <w:numId w:val="18"/>
-        </w:numPr>
-        <w:rPr>
-          <w:lang w:val="en-IN"/>
-        </w:rPr>
-      </w:pPr>
-      <w:r>
-        <w:rPr>
-          <w:lang w:val="en-IN"/>
-        </w:rPr>
-        <w:t>How was the cost of android developer work?</w:t>
-      </w:r>
-    </w:p>
-    <w:p>
-      <w:pPr>
-        <w:pStyle w:val="ListParagraph"/>
-        <w:numPr>
-          <w:ilvl w:val="0"/>
-          <w:numId w:val="18"/>
-        </w:numPr>
-        <w:rPr>
-          <w:lang w:val="en-IN"/>
-        </w:rPr>
-      </w:pPr>
-      <w:r>
-        <w:rPr>
-          <w:lang w:val="en-IN"/>
-        </w:rPr>
-        <w:t>How likely are you to refer android developer to a friend?</w:t>
-      </w:r>
-    </w:p>
-    <w:p>
-      <w:pPr>
-        <w:pStyle w:val="ListParagraph"/>
-        <w:numPr>
-          <w:ilvl w:val="0"/>
-          <w:numId w:val="18"/>
-        </w:numPr>
-        <w:rPr>
-          <w:lang w:val="en-IN"/>
-        </w:rPr>
-      </w:pPr>
-      <w:r>
-        <w:rPr>
-          <w:lang w:val="en-IN"/>
-        </w:rPr>
-        <w:t>Give android developer an overall rating?</w:t>
-      </w:r>
-    </w:p>
-    <w:p>
-      <w:pPr>
-        <w:pStyle w:val="ListParagraph"/>
-        <w:numPr>
-          <w:ilvl w:val="0"/>
-          <w:numId w:val="13"/>
-        </w:numPr>
-        <w:rPr>
-          <w:lang w:val="en-IN"/>
-        </w:rPr>
-      </w:pPr>
-      <w:r>
-        <w:rPr>
-          <w:b/>
-          <w:lang w:val="en-IN"/>
-        </w:rPr>
-        <w:t>The Reviewer</w:t>
-      </w:r>
-    </w:p>
-    <w:p>
-      <w:pPr>
-        <w:pStyle w:val="ListParagraph"/>
-        <w:numPr>
-          <w:ilvl w:val="0"/>
-          <w:numId w:val="13"/>
-        </w:numPr>
-        <w:rPr>
-          <w:lang w:val="en-IN"/>
-        </w:rPr>
-      </w:pPr>
-      <w:r>
-        <w:rPr>
-          <w:lang w:val="en-IN"/>
-        </w:rPr>
-        <w:t>Full name</w:t>
-      </w:r>
-    </w:p>
-    <w:p>
-      <w:pPr>
-        <w:pStyle w:val="ListParagraph"/>
-        <w:numPr>
-          <w:ilvl w:val="0"/>
-          <w:numId w:val="13"/>
-        </w:numPr>
-        <w:rPr>
-          <w:lang w:val="en-IN"/>
-        </w:rPr>
-      </w:pPr>
-      <w:r>
-        <w:rPr>
-          <w:lang w:val="en-IN"/>
-        </w:rPr>
-        <w:t>Position title</w:t>
-      </w:r>
-    </w:p>
-    <w:p>
-      <w:pPr>
-        <w:pStyle w:val="ListParagraph"/>
-        <w:numPr>
-          <w:ilvl w:val="0"/>
-          <w:numId w:val="13"/>
-        </w:numPr>
-        <w:rPr>
-          <w:lang w:val="en-IN"/>
-        </w:rPr>
-      </w:pPr>
-      <w:r>
-        <w:rPr>
-          <w:lang w:val="en-IN"/>
-        </w:rPr>
-        <w:t>Company name</w:t>
-      </w:r>
-    </w:p>
-    <w:p>
-      <w:pPr>
-        <w:pStyle w:val="ListParagraph"/>
-        <w:numPr>
-          <w:ilvl w:val="0"/>
-          <w:numId w:val="13"/>
-        </w:numPr>
-        <w:rPr>
-          <w:lang w:val="en-IN"/>
-        </w:rPr>
-      </w:pPr>
-      <w:r>
-        <w:rPr>
-          <w:lang w:val="en-IN"/>
-        </w:rPr>
-        <w:t>Company Name</w:t>
-      </w:r>
-    </w:p>
-    <w:p>
-      <w:pPr>
-        <w:pStyle w:val="ListParagraph"/>
-        <w:numPr>
-          <w:ilvl w:val="0"/>
-          <w:numId w:val="13"/>
-        </w:numPr>
-        <w:rPr>
-          <w:lang w:val="en-IN"/>
-        </w:rPr>
-      </w:pPr>
-      <w:r>
-        <w:rPr>
-          <w:lang w:val="en-IN"/>
-        </w:rPr>
-        <w:t>Company Size</w:t>
-      </w:r>
-    </w:p>
-    <w:p>
-      <w:pPr>
-        <w:pStyle w:val="ListParagraph"/>
-        <w:numPr>
-          <w:ilvl w:val="0"/>
-          <w:numId w:val="13"/>
-        </w:numPr>
-        <w:rPr>
-          <w:lang w:val="en-IN"/>
-        </w:rPr>
-      </w:pPr>
-      <w:r>
-        <w:rPr>
-          <w:lang w:val="en-IN"/>
-        </w:rPr>
-        <w:t>City/Country</w:t>
-      </w:r>
-    </w:p>
-    <w:p>
-      <w:pPr>
-        <w:pStyle w:val="ListParagraph"/>
-        <w:numPr>
-          <w:ilvl w:val="0"/>
-          <w:numId w:val="13"/>
-        </w:numPr>
-        <w:rPr>
-          <w:lang w:val="en-IN"/>
-        </w:rPr>
-      </w:pPr>
-      <w:r>
-        <w:rPr>
-          <w:lang w:val="en-IN"/>
-        </w:rPr>
-        <w:t>Email</w:t>
-      </w:r>
-    </w:p>
-    <w:p>
-      <w:pPr>
-        <w:pStyle w:val="ListParagraph"/>
-        <w:numPr>
-          <w:ilvl w:val="0"/>
-          <w:numId w:val="13"/>
-        </w:numPr>
-        <w:rPr>
-          <w:lang w:val="en-IN"/>
-        </w:rPr>
-      </w:pPr>
-      <w:r>
-        <w:rPr>
-          <w:lang w:val="en-IN"/>
-        </w:rPr>
-        <w:t>Mobile</w:t>
       </w:r>
       <w:bookmarkStart w:id="0" w:name="_GoBack"/>
       <w:bookmarkEnd w:id="0"/>
+    </w:p>
+    <w:p>
+      <w:pPr>
+        <w:pStyle w:val="ListParagraph"/>
+        <w:numPr>
+          <w:ilvl w:val="0"/>
+          <w:numId w:val="17"/>
+        </w:numPr>
+        <w:rPr>
+          <w:lang w:val="en-IN"/>
+        </w:rPr>
+      </w:pPr>
+      <w:r>
+        <w:rPr>
+          <w:lang w:val="en-IN"/>
+        </w:rPr>
+        <w:t>How effective was the workflow between your team and theirs?</w:t>
+      </w:r>
+    </w:p>
+    <w:p>
+      <w:pPr>
+        <w:pStyle w:val="ListParagraph"/>
+        <w:numPr>
+          <w:ilvl w:val="0"/>
+          <w:numId w:val="17"/>
+        </w:numPr>
+        <w:rPr>
+          <w:lang w:val="en-IN"/>
+        </w:rPr>
+      </w:pPr>
+      <w:r>
+        <w:rPr>
+          <w:lang w:val="en-IN"/>
+        </w:rPr>
+        <w:t>What did you find most impressive about this company?</w:t>
+      </w:r>
+    </w:p>
+    <w:p>
+      <w:pPr>
+        <w:pStyle w:val="ListParagraph"/>
+        <w:numPr>
+          <w:ilvl w:val="0"/>
+          <w:numId w:val="17"/>
+        </w:numPr>
+        <w:rPr>
+          <w:lang w:val="en-IN"/>
+        </w:rPr>
+      </w:pPr>
+      <w:r>
+        <w:rPr>
+          <w:lang w:val="en-IN"/>
+        </w:rPr>
+        <w:t>Are there any areas for improvement?</w:t>
+      </w:r>
+    </w:p>
+    <w:p>
+      <w:pPr>
+        <w:pStyle w:val="ListParagraph"/>
+        <w:numPr>
+          <w:ilvl w:val="0"/>
+          <w:numId w:val="13"/>
+        </w:numPr>
+        <w:rPr>
+          <w:lang w:val="en-IN"/>
+        </w:rPr>
+      </w:pPr>
+      <w:r>
+        <w:rPr>
+          <w:lang w:val="en-IN"/>
+        </w:rPr>
+        <w:t xml:space="preserve">Rating </w:t>
+      </w:r>
+    </w:p>
+    <w:p>
+      <w:pPr>
+        <w:pStyle w:val="ListParagraph"/>
+        <w:numPr>
+          <w:ilvl w:val="0"/>
+          <w:numId w:val="18"/>
+        </w:numPr>
+        <w:rPr>
+          <w:lang w:val="en-IN"/>
+        </w:rPr>
+      </w:pPr>
+      <w:r>
+        <w:rPr>
+          <w:lang w:val="en-IN"/>
+        </w:rPr>
+        <w:t>How was the quality of android developer’s work?</w:t>
+      </w:r>
+    </w:p>
+    <w:p>
+      <w:pPr>
+        <w:pStyle w:val="ListParagraph"/>
+        <w:numPr>
+          <w:ilvl w:val="0"/>
+          <w:numId w:val="18"/>
+        </w:numPr>
+        <w:rPr>
+          <w:lang w:val="en-IN"/>
+        </w:rPr>
+      </w:pPr>
+      <w:r>
+        <w:rPr>
+          <w:lang w:val="en-IN"/>
+        </w:rPr>
+        <w:t>How was scheduling with Android Developer?</w:t>
+      </w:r>
+    </w:p>
+    <w:p>
+      <w:pPr>
+        <w:pStyle w:val="ListParagraph"/>
+        <w:numPr>
+          <w:ilvl w:val="0"/>
+          <w:numId w:val="18"/>
+        </w:numPr>
+        <w:rPr>
+          <w:lang w:val="en-IN"/>
+        </w:rPr>
+      </w:pPr>
+      <w:r>
+        <w:rPr>
+          <w:lang w:val="en-IN"/>
+        </w:rPr>
+        <w:t>How was the cost of android developer work?</w:t>
+      </w:r>
+    </w:p>
+    <w:p>
+      <w:pPr>
+        <w:pStyle w:val="ListParagraph"/>
+        <w:numPr>
+          <w:ilvl w:val="0"/>
+          <w:numId w:val="18"/>
+        </w:numPr>
+        <w:rPr>
+          <w:lang w:val="en-IN"/>
+        </w:rPr>
+      </w:pPr>
+      <w:r>
+        <w:rPr>
+          <w:lang w:val="en-IN"/>
+        </w:rPr>
+        <w:t>How likely are you to refer android developer to a friend?</w:t>
+      </w:r>
+    </w:p>
+    <w:p>
+      <w:pPr>
+        <w:pStyle w:val="ListParagraph"/>
+        <w:numPr>
+          <w:ilvl w:val="0"/>
+          <w:numId w:val="18"/>
+        </w:numPr>
+        <w:rPr>
+          <w:lang w:val="en-IN"/>
+        </w:rPr>
+      </w:pPr>
+      <w:r>
+        <w:rPr>
+          <w:lang w:val="en-IN"/>
+        </w:rPr>
+        <w:t>Give android developer an overall rating?</w:t>
+      </w:r>
+    </w:p>
+    <w:p>
+      <w:pPr>
+        <w:pStyle w:val="ListParagraph"/>
+        <w:numPr>
+          <w:ilvl w:val="0"/>
+          <w:numId w:val="13"/>
+        </w:numPr>
+        <w:rPr>
+          <w:lang w:val="en-IN"/>
+        </w:rPr>
+      </w:pPr>
+      <w:r>
+        <w:rPr>
+          <w:b/>
+          <w:lang w:val="en-IN"/>
+        </w:rPr>
+        <w:t>The Reviewer</w:t>
+      </w:r>
+    </w:p>
+    <w:p>
+      <w:pPr>
+        <w:pStyle w:val="ListParagraph"/>
+        <w:numPr>
+          <w:ilvl w:val="0"/>
+          <w:numId w:val="13"/>
+        </w:numPr>
+        <w:rPr>
+          <w:lang w:val="en-IN"/>
+        </w:rPr>
+      </w:pPr>
+      <w:r>
+        <w:rPr>
+          <w:lang w:val="en-IN"/>
+        </w:rPr>
+        <w:t>Full name</w:t>
+      </w:r>
+    </w:p>
+    <w:p>
+      <w:pPr>
+        <w:pStyle w:val="ListParagraph"/>
+        <w:numPr>
+          <w:ilvl w:val="0"/>
+          <w:numId w:val="13"/>
+        </w:numPr>
+        <w:rPr>
+          <w:lang w:val="en-IN"/>
+        </w:rPr>
+      </w:pPr>
+      <w:r>
+        <w:rPr>
+          <w:lang w:val="en-IN"/>
+        </w:rPr>
+        <w:t>Position title</w:t>
+      </w:r>
+    </w:p>
+    <w:p>
+      <w:pPr>
+        <w:pStyle w:val="ListParagraph"/>
+        <w:numPr>
+          <w:ilvl w:val="0"/>
+          <w:numId w:val="13"/>
+        </w:numPr>
+        <w:rPr>
+          <w:lang w:val="en-IN"/>
+        </w:rPr>
+      </w:pPr>
+      <w:r>
+        <w:rPr>
+          <w:lang w:val="en-IN"/>
+        </w:rPr>
+        <w:t>Company name</w:t>
+      </w:r>
+    </w:p>
+    <w:p>
+      <w:pPr>
+        <w:pStyle w:val="ListParagraph"/>
+        <w:numPr>
+          <w:ilvl w:val="0"/>
+          <w:numId w:val="13"/>
+        </w:numPr>
+        <w:rPr>
+          <w:lang w:val="en-IN"/>
+        </w:rPr>
+      </w:pPr>
+      <w:r>
+        <w:rPr>
+          <w:lang w:val="en-IN"/>
+        </w:rPr>
+        <w:t>Company Name</w:t>
+      </w:r>
+    </w:p>
+    <w:p>
+      <w:pPr>
+        <w:pStyle w:val="ListParagraph"/>
+        <w:numPr>
+          <w:ilvl w:val="0"/>
+          <w:numId w:val="13"/>
+        </w:numPr>
+        <w:rPr>
+          <w:lang w:val="en-IN"/>
+        </w:rPr>
+      </w:pPr>
+      <w:r>
+        <w:rPr>
+          <w:lang w:val="en-IN"/>
+        </w:rPr>
+        <w:t>Company Size</w:t>
+      </w:r>
+    </w:p>
+    <w:p>
+      <w:pPr>
+        <w:pStyle w:val="ListParagraph"/>
+        <w:numPr>
+          <w:ilvl w:val="0"/>
+          <w:numId w:val="13"/>
+        </w:numPr>
+        <w:rPr>
+          <w:lang w:val="en-IN"/>
+        </w:rPr>
+      </w:pPr>
+      <w:r>
+        <w:rPr>
+          <w:lang w:val="en-IN"/>
+        </w:rPr>
+        <w:t>City/Country</w:t>
+      </w:r>
+    </w:p>
+    <w:p>
+      <w:pPr>
+        <w:pStyle w:val="ListParagraph"/>
+        <w:numPr>
+          <w:ilvl w:val="0"/>
+          <w:numId w:val="13"/>
+        </w:numPr>
+        <w:rPr>
+          <w:lang w:val="en-IN"/>
+        </w:rPr>
+      </w:pPr>
+      <w:r>
+        <w:rPr>
+          <w:lang w:val="en-IN"/>
+        </w:rPr>
+        <w:t>Email</w:t>
+      </w:r>
+    </w:p>
+    <w:p>
+      <w:pPr>
+        <w:pStyle w:val="ListParagraph"/>
+        <w:numPr>
+          <w:ilvl w:val="0"/>
+          <w:numId w:val="13"/>
+        </w:numPr>
+        <w:rPr>
+          <w:lang w:val="en-IN"/>
+        </w:rPr>
+      </w:pPr>
+      <w:r>
+        <w:rPr>
+          <w:lang w:val="en-IN"/>
+        </w:rPr>
+        <w:t>Mobile</w:t>
+      </w:r>
     </w:p>
     <w:sectPr>
       <w:pgSz w:w="12240" w:h="15840"/>

</xml_diff>